<commit_message>
Updated memoria with Implementacion
</commit_message>
<xml_diff>
--- a/martinezmario_watsontv/documentacion/watsontv.docx
+++ b/martinezmario_watsontv/documentacion/watsontv.docx
@@ -66,6 +66,8 @@
           </wp:inline>
         </w:drawing>
       </w:r>
+      <w:bookmarkStart w:id="0" w:name="_GoBack"/>
+      <w:bookmarkEnd w:id="0"/>
     </w:p>
     <w:p>
       <w:pPr>
@@ -220,7 +222,7 @@
           <w:r>
             <w:fldChar w:fldCharType="separate"/>
           </w:r>
-          <w:hyperlink w:anchor="_Toc4112042" w:history="1">
+          <w:hyperlink w:anchor="_Toc4116519" w:history="1">
             <w:r>
               <w:rPr>
                 <w:rStyle w:val="Hyperlink"/>
@@ -247,7 +249,7 @@
                 <w:noProof/>
                 <w:webHidden/>
               </w:rPr>
-              <w:instrText xml:space="preserve"> PAGEREF _Toc4112042 \h </w:instrText>
+              <w:instrText xml:space="preserve"> PAGEREF _Toc4116519 \h </w:instrText>
             </w:r>
             <w:r>
               <w:rPr>
@@ -291,7 +293,7 @@
               <w:lang w:val="en-US"/>
             </w:rPr>
           </w:pPr>
-          <w:hyperlink w:anchor="_Toc4112043" w:history="1">
+          <w:hyperlink w:anchor="_Toc4116520" w:history="1">
             <w:r>
               <w:rPr>
                 <w:rStyle w:val="Hyperlink"/>
@@ -318,7 +320,7 @@
                 <w:noProof/>
                 <w:webHidden/>
               </w:rPr>
-              <w:instrText xml:space="preserve"> PAGEREF _Toc4112043 \h </w:instrText>
+              <w:instrText xml:space="preserve"> PAGEREF _Toc4116520 \h </w:instrText>
             </w:r>
             <w:r>
               <w:rPr>
@@ -362,7 +364,7 @@
               <w:lang w:val="en-US"/>
             </w:rPr>
           </w:pPr>
-          <w:hyperlink w:anchor="_Toc4112044" w:history="1">
+          <w:hyperlink w:anchor="_Toc4116521" w:history="1">
             <w:r>
               <w:rPr>
                 <w:rStyle w:val="Hyperlink"/>
@@ -389,7 +391,7 @@
                 <w:noProof/>
                 <w:webHidden/>
               </w:rPr>
-              <w:instrText xml:space="preserve"> PAGEREF _Toc4112044 \h </w:instrText>
+              <w:instrText xml:space="preserve"> PAGEREF _Toc4116521 \h </w:instrText>
             </w:r>
             <w:r>
               <w:rPr>
@@ -433,7 +435,7 @@
               <w:lang w:val="en-US"/>
             </w:rPr>
           </w:pPr>
-          <w:hyperlink w:anchor="_Toc4112045" w:history="1">
+          <w:hyperlink w:anchor="_Toc4116522" w:history="1">
             <w:r>
               <w:rPr>
                 <w:rStyle w:val="Hyperlink"/>
@@ -460,7 +462,7 @@
                 <w:noProof/>
                 <w:webHidden/>
               </w:rPr>
-              <w:instrText xml:space="preserve"> PAGEREF _Toc4112045 \h </w:instrText>
+              <w:instrText xml:space="preserve"> PAGEREF _Toc4116522 \h </w:instrText>
             </w:r>
             <w:r>
               <w:rPr>
@@ -504,7 +506,7 @@
               <w:lang w:val="en-US"/>
             </w:rPr>
           </w:pPr>
-          <w:hyperlink w:anchor="_Toc4112046" w:history="1">
+          <w:hyperlink w:anchor="_Toc4116523" w:history="1">
             <w:r>
               <w:rPr>
                 <w:rStyle w:val="Hyperlink"/>
@@ -531,7 +533,7 @@
                 <w:noProof/>
                 <w:webHidden/>
               </w:rPr>
-              <w:instrText xml:space="preserve"> PAGEREF _Toc4112046 \h </w:instrText>
+              <w:instrText xml:space="preserve"> PAGEREF _Toc4116523 \h </w:instrText>
             </w:r>
             <w:r>
               <w:rPr>
@@ -575,7 +577,7 @@
               <w:lang w:val="en-US"/>
             </w:rPr>
           </w:pPr>
-          <w:hyperlink w:anchor="_Toc4112047" w:history="1">
+          <w:hyperlink w:anchor="_Toc4116524" w:history="1">
             <w:r>
               <w:rPr>
                 <w:rStyle w:val="Hyperlink"/>
@@ -602,7 +604,7 @@
                 <w:noProof/>
                 <w:webHidden/>
               </w:rPr>
-              <w:instrText xml:space="preserve"> PAGEREF _Toc4112047 \h </w:instrText>
+              <w:instrText xml:space="preserve"> PAGEREF _Toc4116524 \h </w:instrText>
             </w:r>
             <w:r>
               <w:rPr>
@@ -646,7 +648,7 @@
               <w:lang w:val="en-US"/>
             </w:rPr>
           </w:pPr>
-          <w:hyperlink w:anchor="_Toc4112048" w:history="1">
+          <w:hyperlink w:anchor="_Toc4116525" w:history="1">
             <w:r>
               <w:rPr>
                 <w:rStyle w:val="Hyperlink"/>
@@ -673,7 +675,7 @@
                 <w:noProof/>
                 <w:webHidden/>
               </w:rPr>
-              <w:instrText xml:space="preserve"> PAGEREF _Toc4112048 \h </w:instrText>
+              <w:instrText xml:space="preserve"> PAGEREF _Toc4116525 \h </w:instrText>
             </w:r>
             <w:r>
               <w:rPr>
@@ -717,7 +719,7 @@
               <w:lang w:val="en-US"/>
             </w:rPr>
           </w:pPr>
-          <w:hyperlink w:anchor="_Toc4112049" w:history="1">
+          <w:hyperlink w:anchor="_Toc4116526" w:history="1">
             <w:r>
               <w:rPr>
                 <w:rStyle w:val="Hyperlink"/>
@@ -744,7 +746,7 @@
                 <w:noProof/>
                 <w:webHidden/>
               </w:rPr>
-              <w:instrText xml:space="preserve"> PAGEREF _Toc4112049 \h </w:instrText>
+              <w:instrText xml:space="preserve"> PAGEREF _Toc4116526 \h </w:instrText>
             </w:r>
             <w:r>
               <w:rPr>
@@ -788,7 +790,7 @@
               <w:lang w:val="en-US"/>
             </w:rPr>
           </w:pPr>
-          <w:hyperlink w:anchor="_Toc4112050" w:history="1">
+          <w:hyperlink w:anchor="_Toc4116527" w:history="1">
             <w:r>
               <w:rPr>
                 <w:rStyle w:val="Hyperlink"/>
@@ -815,7 +817,7 @@
                 <w:noProof/>
                 <w:webHidden/>
               </w:rPr>
-              <w:instrText xml:space="preserve"> PAGEREF _Toc4112050 \h </w:instrText>
+              <w:instrText xml:space="preserve"> PAGEREF _Toc4116527 \h </w:instrText>
             </w:r>
             <w:r>
               <w:rPr>
@@ -853,10 +855,13 @@
               <w:tab w:val="right" w:leader="dot" w:pos="9350"/>
             </w:tabs>
             <w:rPr>
+              <w:rFonts w:asciiTheme="minorHAnsi" w:eastAsiaTheme="minorEastAsia" w:hAnsiTheme="minorHAnsi" w:cstheme="minorBidi"/>
               <w:noProof/>
+              <w:color w:val="auto"/>
+              <w:lang w:val="en-US"/>
             </w:rPr>
           </w:pPr>
-          <w:hyperlink w:anchor="_Toc4112051" w:history="1">
+          <w:hyperlink w:anchor="_Toc4116528" w:history="1">
             <w:r>
               <w:rPr>
                 <w:rStyle w:val="Hyperlink"/>
@@ -883,7 +888,7 @@
                 <w:noProof/>
                 <w:webHidden/>
               </w:rPr>
-              <w:instrText xml:space="preserve"> PAGEREF _Toc4112051 \h </w:instrText>
+              <w:instrText xml:space="preserve"> PAGEREF _Toc4116528 \h </w:instrText>
             </w:r>
             <w:r>
               <w:rPr>
@@ -921,10 +926,13 @@
               <w:tab w:val="right" w:leader="dot" w:pos="9350"/>
             </w:tabs>
             <w:rPr>
+              <w:rFonts w:asciiTheme="minorHAnsi" w:eastAsiaTheme="minorEastAsia" w:hAnsiTheme="minorHAnsi" w:cstheme="minorBidi"/>
               <w:noProof/>
+              <w:color w:val="auto"/>
+              <w:lang w:val="en-US"/>
             </w:rPr>
           </w:pPr>
-          <w:hyperlink w:anchor="_Toc4112052" w:history="1">
+          <w:hyperlink w:anchor="_Toc4116529" w:history="1">
             <w:r>
               <w:rPr>
                 <w:rStyle w:val="Hyperlink"/>
@@ -951,7 +959,7 @@
                 <w:noProof/>
                 <w:webHidden/>
               </w:rPr>
-              <w:instrText xml:space="preserve"> PAGEREF _Toc4112052 \h </w:instrText>
+              <w:instrText xml:space="preserve"> PAGEREF _Toc4116529 \h </w:instrText>
             </w:r>
             <w:r>
               <w:rPr>
@@ -989,10 +997,13 @@
               <w:tab w:val="right" w:leader="dot" w:pos="9350"/>
             </w:tabs>
             <w:rPr>
+              <w:rFonts w:asciiTheme="minorHAnsi" w:eastAsiaTheme="minorEastAsia" w:hAnsiTheme="minorHAnsi" w:cstheme="minorBidi"/>
               <w:noProof/>
+              <w:color w:val="auto"/>
+              <w:lang w:val="en-US"/>
             </w:rPr>
           </w:pPr>
-          <w:hyperlink w:anchor="_Toc4112053" w:history="1">
+          <w:hyperlink w:anchor="_Toc4116530" w:history="1">
             <w:r>
               <w:rPr>
                 <w:rStyle w:val="Hyperlink"/>
@@ -1019,7 +1030,7 @@
                 <w:noProof/>
                 <w:webHidden/>
               </w:rPr>
-              <w:instrText xml:space="preserve"> PAGEREF _Toc4112053 \h </w:instrText>
+              <w:instrText xml:space="preserve"> PAGEREF _Toc4116530 \h </w:instrText>
             </w:r>
             <w:r>
               <w:rPr>
@@ -1057,10 +1068,13 @@
               <w:tab w:val="right" w:leader="dot" w:pos="9350"/>
             </w:tabs>
             <w:rPr>
+              <w:rFonts w:asciiTheme="minorHAnsi" w:eastAsiaTheme="minorEastAsia" w:hAnsiTheme="minorHAnsi" w:cstheme="minorBidi"/>
               <w:noProof/>
+              <w:color w:val="auto"/>
+              <w:lang w:val="en-US"/>
             </w:rPr>
           </w:pPr>
-          <w:hyperlink w:anchor="_Toc4112054" w:history="1">
+          <w:hyperlink w:anchor="_Toc4116531" w:history="1">
             <w:r>
               <w:rPr>
                 <w:rStyle w:val="Hyperlink"/>
@@ -1087,7 +1101,7 @@
                 <w:noProof/>
                 <w:webHidden/>
               </w:rPr>
-              <w:instrText xml:space="preserve"> PAGEREF _Toc4112054 \h </w:instrText>
+              <w:instrText xml:space="preserve"> PAGEREF _Toc4116531 \h </w:instrText>
             </w:r>
             <w:r>
               <w:rPr>
@@ -1131,7 +1145,7 @@
               <w:lang w:val="en-US"/>
             </w:rPr>
           </w:pPr>
-          <w:hyperlink w:anchor="_Toc4112055" w:history="1">
+          <w:hyperlink w:anchor="_Toc4116532" w:history="1">
             <w:r>
               <w:rPr>
                 <w:rStyle w:val="Hyperlink"/>
@@ -1158,7 +1172,7 @@
                 <w:noProof/>
                 <w:webHidden/>
               </w:rPr>
-              <w:instrText xml:space="preserve"> PAGEREF _Toc4112055 \h </w:instrText>
+              <w:instrText xml:space="preserve"> PAGEREF _Toc4116532 \h </w:instrText>
             </w:r>
             <w:r>
               <w:rPr>
@@ -1202,7 +1216,7 @@
               <w:lang w:val="en-US"/>
             </w:rPr>
           </w:pPr>
-          <w:hyperlink w:anchor="_Toc4112056" w:history="1">
+          <w:hyperlink w:anchor="_Toc4116533" w:history="1">
             <w:r>
               <w:rPr>
                 <w:rStyle w:val="Hyperlink"/>
@@ -1229,7 +1243,7 @@
                 <w:noProof/>
                 <w:webHidden/>
               </w:rPr>
-              <w:instrText xml:space="preserve"> PAGEREF _Toc4112056 \h </w:instrText>
+              <w:instrText xml:space="preserve"> PAGEREF _Toc4116533 \h </w:instrText>
             </w:r>
             <w:r>
               <w:rPr>
@@ -1273,7 +1287,7 @@
               <w:lang w:val="en-US"/>
             </w:rPr>
           </w:pPr>
-          <w:hyperlink w:anchor="_Toc4112057" w:history="1">
+          <w:hyperlink w:anchor="_Toc4116534" w:history="1">
             <w:r>
               <w:rPr>
                 <w:rStyle w:val="Hyperlink"/>
@@ -1300,7 +1314,7 @@
                 <w:noProof/>
                 <w:webHidden/>
               </w:rPr>
-              <w:instrText xml:space="preserve"> PAGEREF _Toc4112057 \h </w:instrText>
+              <w:instrText xml:space="preserve"> PAGEREF _Toc4116534 \h </w:instrText>
             </w:r>
             <w:r>
               <w:rPr>
@@ -1344,7 +1358,7 @@
               <w:lang w:val="en-US"/>
             </w:rPr>
           </w:pPr>
-          <w:hyperlink w:anchor="_Toc4112058" w:history="1">
+          <w:hyperlink w:anchor="_Toc4116535" w:history="1">
             <w:r>
               <w:rPr>
                 <w:rStyle w:val="Hyperlink"/>
@@ -1372,7 +1386,7 @@
                 <w:noProof/>
                 <w:webHidden/>
               </w:rPr>
-              <w:instrText xml:space="preserve"> PAGEREF _Toc4112058 \h </w:instrText>
+              <w:instrText xml:space="preserve"> PAGEREF _Toc4116535 \h </w:instrText>
             </w:r>
             <w:r>
               <w:rPr>
@@ -1393,6 +1407,222 @@
                 <w:webHidden/>
               </w:rPr>
               <w:t>9</w:t>
+            </w:r>
+            <w:r>
+              <w:rPr>
+                <w:noProof/>
+                <w:webHidden/>
+              </w:rPr>
+              <w:fldChar w:fldCharType="end"/>
+            </w:r>
+          </w:hyperlink>
+        </w:p>
+        <w:p>
+          <w:pPr>
+            <w:pStyle w:val="TOC1"/>
+            <w:tabs>
+              <w:tab w:val="right" w:leader="dot" w:pos="9350"/>
+            </w:tabs>
+            <w:rPr>
+              <w:rFonts w:asciiTheme="minorHAnsi" w:eastAsiaTheme="minorEastAsia" w:hAnsiTheme="minorHAnsi" w:cstheme="minorBidi"/>
+              <w:noProof/>
+              <w:color w:val="auto"/>
+              <w:lang w:val="en-US"/>
+            </w:rPr>
+          </w:pPr>
+          <w:hyperlink w:anchor="_Toc4116536" w:history="1">
+            <w:r>
+              <w:rPr>
+                <w:rStyle w:val="Hyperlink"/>
+                <w:noProof/>
+                <w:lang w:val="en-US"/>
+              </w:rPr>
+              <w:t>IMPLEMENTACIÓN</w:t>
+            </w:r>
+            <w:r>
+              <w:rPr>
+                <w:noProof/>
+                <w:webHidden/>
+              </w:rPr>
+              <w:tab/>
+            </w:r>
+            <w:r>
+              <w:rPr>
+                <w:noProof/>
+                <w:webHidden/>
+              </w:rPr>
+              <w:fldChar w:fldCharType="begin"/>
+            </w:r>
+            <w:r>
+              <w:rPr>
+                <w:noProof/>
+                <w:webHidden/>
+              </w:rPr>
+              <w:instrText xml:space="preserve"> PAGEREF _Toc4116536 \h </w:instrText>
+            </w:r>
+            <w:r>
+              <w:rPr>
+                <w:noProof/>
+                <w:webHidden/>
+              </w:rPr>
+            </w:r>
+            <w:r>
+              <w:rPr>
+                <w:noProof/>
+                <w:webHidden/>
+              </w:rPr>
+              <w:fldChar w:fldCharType="separate"/>
+            </w:r>
+            <w:r>
+              <w:rPr>
+                <w:noProof/>
+                <w:webHidden/>
+              </w:rPr>
+              <w:t>11</w:t>
+            </w:r>
+            <w:r>
+              <w:rPr>
+                <w:noProof/>
+                <w:webHidden/>
+              </w:rPr>
+              <w:fldChar w:fldCharType="end"/>
+            </w:r>
+          </w:hyperlink>
+        </w:p>
+        <w:p>
+          <w:pPr>
+            <w:pStyle w:val="TOC2"/>
+            <w:tabs>
+              <w:tab w:val="right" w:leader="dot" w:pos="9350"/>
+            </w:tabs>
+            <w:rPr>
+              <w:rFonts w:asciiTheme="minorHAnsi" w:eastAsiaTheme="minorEastAsia" w:hAnsiTheme="minorHAnsi" w:cstheme="minorBidi"/>
+              <w:noProof/>
+              <w:color w:val="auto"/>
+              <w:lang w:val="en-US"/>
+            </w:rPr>
+          </w:pPr>
+          <w:hyperlink w:anchor="_Toc4116537" w:history="1">
+            <w:r>
+              <w:rPr>
+                <w:rStyle w:val="Hyperlink"/>
+                <w:noProof/>
+                <w:lang w:val="en-US"/>
+              </w:rPr>
+              <w:t>Angular</w:t>
+            </w:r>
+            <w:r>
+              <w:rPr>
+                <w:noProof/>
+                <w:webHidden/>
+              </w:rPr>
+              <w:tab/>
+            </w:r>
+            <w:r>
+              <w:rPr>
+                <w:noProof/>
+                <w:webHidden/>
+              </w:rPr>
+              <w:fldChar w:fldCharType="begin"/>
+            </w:r>
+            <w:r>
+              <w:rPr>
+                <w:noProof/>
+                <w:webHidden/>
+              </w:rPr>
+              <w:instrText xml:space="preserve"> PAGEREF _Toc4116537 \h </w:instrText>
+            </w:r>
+            <w:r>
+              <w:rPr>
+                <w:noProof/>
+                <w:webHidden/>
+              </w:rPr>
+            </w:r>
+            <w:r>
+              <w:rPr>
+                <w:noProof/>
+                <w:webHidden/>
+              </w:rPr>
+              <w:fldChar w:fldCharType="separate"/>
+            </w:r>
+            <w:r>
+              <w:rPr>
+                <w:noProof/>
+                <w:webHidden/>
+              </w:rPr>
+              <w:t>11</w:t>
+            </w:r>
+            <w:r>
+              <w:rPr>
+                <w:noProof/>
+                <w:webHidden/>
+              </w:rPr>
+              <w:fldChar w:fldCharType="end"/>
+            </w:r>
+          </w:hyperlink>
+        </w:p>
+        <w:p>
+          <w:pPr>
+            <w:pStyle w:val="TOC2"/>
+            <w:tabs>
+              <w:tab w:val="right" w:leader="dot" w:pos="9350"/>
+            </w:tabs>
+            <w:rPr>
+              <w:rFonts w:asciiTheme="minorHAnsi" w:eastAsiaTheme="minorEastAsia" w:hAnsiTheme="minorHAnsi" w:cstheme="minorBidi"/>
+              <w:noProof/>
+              <w:color w:val="auto"/>
+              <w:lang w:val="en-US"/>
+            </w:rPr>
+          </w:pPr>
+          <w:hyperlink w:anchor="_Toc4116538" w:history="1">
+            <w:r>
+              <w:rPr>
+                <w:rStyle w:val="Hyperlink"/>
+                <w:noProof/>
+                <w:lang w:val="en-US"/>
+              </w:rPr>
+              <w:t>Android</w:t>
+            </w:r>
+            <w:r>
+              <w:rPr>
+                <w:noProof/>
+                <w:webHidden/>
+              </w:rPr>
+              <w:tab/>
+            </w:r>
+            <w:r>
+              <w:rPr>
+                <w:noProof/>
+                <w:webHidden/>
+              </w:rPr>
+              <w:fldChar w:fldCharType="begin"/>
+            </w:r>
+            <w:r>
+              <w:rPr>
+                <w:noProof/>
+                <w:webHidden/>
+              </w:rPr>
+              <w:instrText xml:space="preserve"> PAGEREF _Toc4116538 \h </w:instrText>
+            </w:r>
+            <w:r>
+              <w:rPr>
+                <w:noProof/>
+                <w:webHidden/>
+              </w:rPr>
+            </w:r>
+            <w:r>
+              <w:rPr>
+                <w:noProof/>
+                <w:webHidden/>
+              </w:rPr>
+              <w:fldChar w:fldCharType="separate"/>
+            </w:r>
+            <w:r>
+              <w:rPr>
+                <w:noProof/>
+                <w:webHidden/>
+              </w:rPr>
+              <w:t>12</w:t>
             </w:r>
             <w:r>
               <w:rPr>
@@ -1423,12 +1653,12 @@
       <w:pPr>
         <w:pStyle w:val="Heading1"/>
       </w:pPr>
-      <w:bookmarkStart w:id="0" w:name="_Toc4112042"/>
+      <w:bookmarkStart w:id="1" w:name="_Toc4116519"/>
       <w:r>
         <w:lastRenderedPageBreak/>
         <w:t>INTRODUCCIÓN</w:t>
       </w:r>
-      <w:bookmarkEnd w:id="0"/>
+      <w:bookmarkEnd w:id="1"/>
     </w:p>
     <w:p>
       <w:pPr>
@@ -1476,14 +1706,14 @@
           <w:rFonts w:eastAsia="Times New Roman"/>
         </w:rPr>
       </w:pPr>
-      <w:bookmarkStart w:id="1" w:name="_Toc4112043"/>
+      <w:bookmarkStart w:id="2" w:name="_Toc4116520"/>
       <w:r>
         <w:rPr>
           <w:rFonts w:eastAsia="Times New Roman"/>
         </w:rPr>
         <w:t>¿Qué es WatsonTV?</w:t>
       </w:r>
-      <w:bookmarkEnd w:id="1"/>
+      <w:bookmarkEnd w:id="2"/>
     </w:p>
     <w:p>
       <w:pPr>
@@ -1664,23 +1894,23 @@
       <w:pPr>
         <w:pStyle w:val="Heading1"/>
       </w:pPr>
-      <w:bookmarkStart w:id="2" w:name="_Toc4107800"/>
-      <w:bookmarkStart w:id="3" w:name="_Toc4112044"/>
+      <w:bookmarkStart w:id="3" w:name="_Toc4107800"/>
+      <w:bookmarkStart w:id="4" w:name="_Toc4116521"/>
       <w:r>
         <w:lastRenderedPageBreak/>
         <w:t>PLAN DE EMPRESA</w:t>
       </w:r>
-      <w:bookmarkEnd w:id="3"/>
+      <w:bookmarkEnd w:id="4"/>
     </w:p>
     <w:p>
       <w:pPr>
         <w:pStyle w:val="Heading2"/>
       </w:pPr>
-      <w:bookmarkStart w:id="4" w:name="_Toc4112045"/>
+      <w:bookmarkStart w:id="5" w:name="_Toc4116522"/>
       <w:r>
         <w:t>JUSTIFICACIÓN</w:t>
       </w:r>
-      <w:bookmarkEnd w:id="4"/>
+      <w:bookmarkEnd w:id="5"/>
     </w:p>
     <w:p>
       <w:r>
@@ -1719,11 +1949,11 @@
       <w:pPr>
         <w:pStyle w:val="Heading2"/>
       </w:pPr>
-      <w:bookmarkStart w:id="5" w:name="_Toc4112046"/>
+      <w:bookmarkStart w:id="6" w:name="_Toc4116523"/>
       <w:r>
         <w:t>NOMBRE Y LOGO</w:t>
       </w:r>
-      <w:bookmarkEnd w:id="5"/>
+      <w:bookmarkEnd w:id="6"/>
     </w:p>
     <w:p/>
     <w:p>
@@ -1942,12 +2172,12 @@
       <w:pPr>
         <w:pStyle w:val="Heading2"/>
       </w:pPr>
-      <w:bookmarkStart w:id="6" w:name="_Toc4112047"/>
+      <w:bookmarkStart w:id="7" w:name="_Toc4116524"/>
       <w:r>
         <w:lastRenderedPageBreak/>
         <w:t>PRODUCTO</w:t>
       </w:r>
-      <w:bookmarkEnd w:id="6"/>
+      <w:bookmarkEnd w:id="7"/>
     </w:p>
     <w:p>
       <w:r>
@@ -2040,9 +2270,6 @@
     <w:p>
       <w:pPr>
         <w:spacing w:after="160" w:line="259" w:lineRule="auto"/>
-        <w:rPr>
-          <w:lang w:val="en-US"/>
-        </w:rPr>
       </w:pPr>
       <w:r>
         <w:rPr>
@@ -2120,12 +2347,12 @@
       <w:pPr>
         <w:pStyle w:val="Heading2"/>
       </w:pPr>
-      <w:bookmarkStart w:id="7" w:name="_Toc4112048"/>
+      <w:bookmarkStart w:id="8" w:name="_Toc4116525"/>
       <w:r>
         <w:lastRenderedPageBreak/>
         <w:t>CONSUMIDORES Y POSIBLES CLIENTES</w:t>
       </w:r>
-      <w:bookmarkEnd w:id="7"/>
+      <w:bookmarkEnd w:id="8"/>
     </w:p>
     <w:p>
       <w:r>
@@ -2167,11 +2394,11 @@
       <w:pPr>
         <w:pStyle w:val="Heading2"/>
       </w:pPr>
-      <w:bookmarkStart w:id="8" w:name="_Toc4112049"/>
+      <w:bookmarkStart w:id="9" w:name="_Toc4116526"/>
       <w:r>
         <w:t>COMPETENCIA</w:t>
       </w:r>
-      <w:bookmarkEnd w:id="8"/>
+      <w:bookmarkEnd w:id="9"/>
     </w:p>
     <w:p>
       <w:r>
@@ -2235,21 +2462,21 @@
       <w:pPr>
         <w:pStyle w:val="Heading2"/>
       </w:pPr>
-      <w:bookmarkStart w:id="9" w:name="_Toc4112050"/>
+      <w:bookmarkStart w:id="10" w:name="_Toc4116527"/>
       <w:r>
         <w:t>DAFO</w:t>
       </w:r>
-      <w:bookmarkEnd w:id="9"/>
+      <w:bookmarkEnd w:id="10"/>
     </w:p>
     <w:p>
       <w:pPr>
         <w:pStyle w:val="Heading3"/>
       </w:pPr>
-      <w:bookmarkStart w:id="10" w:name="_Toc4112051"/>
+      <w:bookmarkStart w:id="11" w:name="_Toc4116528"/>
       <w:r>
         <w:t>Debilidades:</w:t>
       </w:r>
-      <w:bookmarkEnd w:id="10"/>
+      <w:bookmarkEnd w:id="11"/>
     </w:p>
     <w:p>
       <w:r>
@@ -2261,11 +2488,11 @@
       <w:pPr>
         <w:pStyle w:val="Heading3"/>
       </w:pPr>
-      <w:bookmarkStart w:id="11" w:name="_Toc4112052"/>
+      <w:bookmarkStart w:id="12" w:name="_Toc4116529"/>
       <w:r>
         <w:t>Amenazas:</w:t>
       </w:r>
-      <w:bookmarkEnd w:id="11"/>
+      <w:bookmarkEnd w:id="12"/>
     </w:p>
     <w:p>
       <w:r>
@@ -2285,11 +2512,11 @@
       <w:pPr>
         <w:pStyle w:val="Heading3"/>
       </w:pPr>
-      <w:bookmarkStart w:id="12" w:name="_Toc4112053"/>
+      <w:bookmarkStart w:id="13" w:name="_Toc4116530"/>
       <w:r>
         <w:t>Fortalezas:</w:t>
       </w:r>
-      <w:bookmarkEnd w:id="12"/>
+      <w:bookmarkEnd w:id="13"/>
     </w:p>
     <w:p>
       <w:r>
@@ -2301,11 +2528,11 @@
       <w:pPr>
         <w:pStyle w:val="Heading3"/>
       </w:pPr>
-      <w:bookmarkStart w:id="13" w:name="_Toc4112054"/>
+      <w:bookmarkStart w:id="14" w:name="_Toc4116531"/>
       <w:r>
         <w:t>Oportunidades:</w:t>
       </w:r>
-      <w:bookmarkEnd w:id="13"/>
+      <w:bookmarkEnd w:id="14"/>
     </w:p>
     <w:p>
       <w:r>
@@ -2317,11 +2544,11 @@
       <w:pPr>
         <w:pStyle w:val="Heading2"/>
       </w:pPr>
-      <w:bookmarkStart w:id="14" w:name="_Toc4112055"/>
+      <w:bookmarkStart w:id="15" w:name="_Toc4116532"/>
       <w:r>
         <w:t>PUBLICIDAD Y PROMOCIÓN</w:t>
       </w:r>
-      <w:bookmarkEnd w:id="14"/>
+      <w:bookmarkEnd w:id="15"/>
     </w:p>
     <w:p>
       <w:r>
@@ -2353,12 +2580,12 @@
       <w:pPr>
         <w:pStyle w:val="Heading1"/>
       </w:pPr>
-      <w:bookmarkStart w:id="15" w:name="_Toc4112056"/>
+      <w:bookmarkStart w:id="16" w:name="_Toc4116533"/>
       <w:r>
         <w:lastRenderedPageBreak/>
         <w:t>DESCRIPCIÓN DETALLADA</w:t>
       </w:r>
-      <w:bookmarkEnd w:id="15"/>
+      <w:bookmarkEnd w:id="16"/>
     </w:p>
     <w:p>
       <w:pPr>
@@ -2376,15 +2603,15 @@
           <w:rFonts w:eastAsia="Times New Roman"/>
         </w:rPr>
       </w:pPr>
-      <w:bookmarkStart w:id="16" w:name="_Toc4112057"/>
+      <w:bookmarkStart w:id="17" w:name="_Toc4116534"/>
       <w:r>
         <w:rPr>
           <w:rFonts w:eastAsia="Times New Roman"/>
         </w:rPr>
         <w:t>ANDROID</w:t>
       </w:r>
-      <w:bookmarkEnd w:id="2"/>
-      <w:bookmarkEnd w:id="16"/>
+      <w:bookmarkEnd w:id="3"/>
+      <w:bookmarkEnd w:id="17"/>
     </w:p>
     <w:p>
       <w:pPr>
@@ -3006,10 +3233,7 @@
         <w:t>Ver las pelis que ha visto</w:t>
       </w:r>
       <w:r>
-        <w:t xml:space="preserve"> </w:t>
-      </w:r>
-      <w:r>
-        <w:t>(no implementado)</w:t>
+        <w:t xml:space="preserve"> (no implementado)</w:t>
       </w:r>
     </w:p>
     <w:p>
@@ -3026,8 +3250,6 @@
       <w:r>
         <w:t xml:space="preserve"> </w:t>
       </w:r>
-      <w:bookmarkStart w:id="17" w:name="_GoBack"/>
-      <w:bookmarkEnd w:id="17"/>
       <w:r>
         <w:t>(no implementado)</w:t>
       </w:r>
@@ -3412,10 +3634,7 @@
         <w:t xml:space="preserve">Próximos </w:t>
       </w:r>
       <w:r>
-        <w:t xml:space="preserve">Capítulos (con día de estreno) </w:t>
-      </w:r>
-      <w:r>
-        <w:t>(no implementado)</w:t>
+        <w:t>Capítulos (con día de estreno) (no implementado)</w:t>
       </w:r>
     </w:p>
     <w:p>
@@ -3965,7 +4184,7 @@
           <w:lang w:val="en-US"/>
         </w:rPr>
       </w:pPr>
-      <w:bookmarkStart w:id="19" w:name="_Toc4112058"/>
+      <w:bookmarkStart w:id="19" w:name="_Toc4116535"/>
       <w:r>
         <w:rPr>
           <w:rFonts w:eastAsia="Times New Roman"/>
@@ -5487,11 +5706,1025 @@
     </w:p>
     <w:p>
       <w:pPr>
-        <w:rPr>
-          <w:lang w:val="en-US"/>
-        </w:rPr>
-      </w:pPr>
-    </w:p>
+        <w:spacing w:after="160" w:line="259" w:lineRule="auto"/>
+        <w:rPr>
+          <w:lang w:val="en-US"/>
+        </w:rPr>
+      </w:pPr>
+      <w:r>
+        <w:rPr>
+          <w:lang w:val="en-US"/>
+        </w:rPr>
+        <w:br w:type="page"/>
+      </w:r>
+    </w:p>
+    <w:p>
+      <w:pPr>
+        <w:pStyle w:val="Heading1"/>
+        <w:rPr>
+          <w:lang w:val="en-US"/>
+        </w:rPr>
+      </w:pPr>
+      <w:bookmarkStart w:id="20" w:name="_Toc4116536"/>
+      <w:r>
+        <w:rPr>
+          <w:lang w:val="en-US"/>
+        </w:rPr>
+        <w:lastRenderedPageBreak/>
+        <w:t>IMPLEMENTACIÓN</w:t>
+      </w:r>
+      <w:bookmarkEnd w:id="20"/>
+    </w:p>
+    <w:p>
+      <w:pPr>
+        <w:pStyle w:val="Heading2"/>
+        <w:rPr>
+          <w:lang w:val="en-US"/>
+        </w:rPr>
+      </w:pPr>
+      <w:bookmarkStart w:id="21" w:name="_Toc4116537"/>
+      <w:r>
+        <w:rPr>
+          <w:lang w:val="en-US"/>
+        </w:rPr>
+        <w:t>Angular</w:t>
+      </w:r>
+      <w:bookmarkEnd w:id="21"/>
+    </w:p>
+    <w:p>
+      <w:pPr>
+        <w:pStyle w:val="ListParagraph"/>
+        <w:numPr>
+          <w:ilvl w:val="0"/>
+          <w:numId w:val="13"/>
+        </w:numPr>
+        <w:rPr>
+          <w:lang w:val="en-US"/>
+        </w:rPr>
+      </w:pPr>
+      <w:proofErr w:type="spellStart"/>
+      <w:r>
+        <w:rPr>
+          <w:lang w:val="en-US"/>
+        </w:rPr>
+        <w:t>Carpeta</w:t>
+      </w:r>
+      <w:proofErr w:type="spellEnd"/>
+      <w:r>
+        <w:rPr>
+          <w:lang w:val="en-US"/>
+        </w:rPr>
+        <w:t xml:space="preserve"> </w:t>
+      </w:r>
+      <w:r>
+        <w:rPr>
+          <w:lang w:val="en-US"/>
+        </w:rPr>
+        <w:t>a</w:t>
+      </w:r>
+      <w:r>
+        <w:rPr>
+          <w:lang w:val="en-US"/>
+        </w:rPr>
+        <w:t>ssets:</w:t>
+      </w:r>
+    </w:p>
+    <w:p>
+      <w:pPr>
+        <w:pStyle w:val="ListParagraph"/>
+        <w:numPr>
+          <w:ilvl w:val="1"/>
+          <w:numId w:val="13"/>
+        </w:numPr>
+      </w:pPr>
+      <w:proofErr w:type="spellStart"/>
+      <w:r>
+        <w:t>images</w:t>
+      </w:r>
+      <w:proofErr w:type="spellEnd"/>
+      <w:r>
+        <w:t>: Imágenes de la aplicación general</w:t>
+      </w:r>
+      <w:r>
+        <w:t>e</w:t>
+      </w:r>
+      <w:r>
+        <w:t>s u organizadas en carpetas.</w:t>
+      </w:r>
+    </w:p>
+    <w:p>
+      <w:pPr>
+        <w:pStyle w:val="ListParagraph"/>
+        <w:numPr>
+          <w:ilvl w:val="2"/>
+          <w:numId w:val="13"/>
+        </w:numPr>
+      </w:pPr>
+      <w:proofErr w:type="spellStart"/>
+      <w:r>
+        <w:t>f</w:t>
+      </w:r>
+      <w:r>
+        <w:t>avicon</w:t>
+      </w:r>
+      <w:proofErr w:type="spellEnd"/>
+      <w:r>
+        <w:t xml:space="preserve">: Imágenes relacionadas con el </w:t>
+      </w:r>
+      <w:proofErr w:type="spellStart"/>
+      <w:r>
+        <w:t>favicon</w:t>
+      </w:r>
+      <w:proofErr w:type="spellEnd"/>
+      <w:r>
+        <w:t>.</w:t>
+      </w:r>
+    </w:p>
+    <w:p>
+      <w:pPr>
+        <w:pStyle w:val="ListParagraph"/>
+        <w:numPr>
+          <w:ilvl w:val="0"/>
+          <w:numId w:val="13"/>
+        </w:numPr>
+      </w:pPr>
+      <w:r>
+        <w:t>Carpeta app:</w:t>
+      </w:r>
+    </w:p>
+    <w:p>
+      <w:pPr>
+        <w:pStyle w:val="ListParagraph"/>
+        <w:numPr>
+          <w:ilvl w:val="1"/>
+          <w:numId w:val="13"/>
+        </w:numPr>
+      </w:pPr>
+      <w:proofErr w:type="spellStart"/>
+      <w:r>
+        <w:t>dashboard</w:t>
+      </w:r>
+      <w:proofErr w:type="spellEnd"/>
+      <w:r>
+        <w:t>:</w:t>
+      </w:r>
+    </w:p>
+    <w:p>
+      <w:pPr>
+        <w:pStyle w:val="ListParagraph"/>
+        <w:numPr>
+          <w:ilvl w:val="2"/>
+          <w:numId w:val="13"/>
+        </w:numPr>
+      </w:pPr>
+      <w:r>
+        <w:t>actor: Componente con tabla CRUD de Actor.</w:t>
+      </w:r>
+    </w:p>
+    <w:p>
+      <w:pPr>
+        <w:pStyle w:val="ListParagraph"/>
+        <w:numPr>
+          <w:ilvl w:val="2"/>
+          <w:numId w:val="13"/>
+        </w:numPr>
+      </w:pPr>
+      <w:proofErr w:type="spellStart"/>
+      <w:r>
+        <w:t>collection</w:t>
+      </w:r>
+      <w:proofErr w:type="spellEnd"/>
+      <w:r>
+        <w:t xml:space="preserve">: </w:t>
+      </w:r>
+      <w:r>
+        <w:t>C</w:t>
+      </w:r>
+      <w:r>
+        <w:t xml:space="preserve">omponente con tabla </w:t>
+      </w:r>
+      <w:r>
+        <w:t>CRUD</w:t>
+      </w:r>
+      <w:r>
+        <w:t xml:space="preserve"> de </w:t>
+      </w:r>
+      <w:proofErr w:type="spellStart"/>
+      <w:r>
+        <w:t>Collection</w:t>
+      </w:r>
+      <w:proofErr w:type="spellEnd"/>
+      <w:r>
+        <w:t>.</w:t>
+      </w:r>
+    </w:p>
+    <w:p>
+      <w:pPr>
+        <w:pStyle w:val="ListParagraph"/>
+        <w:numPr>
+          <w:ilvl w:val="2"/>
+          <w:numId w:val="13"/>
+        </w:numPr>
+      </w:pPr>
+      <w:proofErr w:type="spellStart"/>
+      <w:r>
+        <w:t>episodes</w:t>
+      </w:r>
+      <w:proofErr w:type="spellEnd"/>
+      <w:r>
+        <w:t>:</w:t>
+      </w:r>
+      <w:r>
+        <w:t xml:space="preserve"> C</w:t>
+      </w:r>
+      <w:r>
+        <w:t xml:space="preserve">omponente con tabla CRUD de </w:t>
+      </w:r>
+      <w:proofErr w:type="spellStart"/>
+      <w:r>
+        <w:t>Episode</w:t>
+      </w:r>
+      <w:proofErr w:type="spellEnd"/>
+      <w:r>
+        <w:t>.</w:t>
+      </w:r>
+    </w:p>
+    <w:p>
+      <w:pPr>
+        <w:pStyle w:val="ListParagraph"/>
+        <w:numPr>
+          <w:ilvl w:val="2"/>
+          <w:numId w:val="13"/>
+        </w:numPr>
+      </w:pPr>
+      <w:proofErr w:type="spellStart"/>
+      <w:r>
+        <w:t>genre</w:t>
+      </w:r>
+      <w:proofErr w:type="spellEnd"/>
+      <w:r>
+        <w:t xml:space="preserve">: </w:t>
+      </w:r>
+      <w:r>
+        <w:t>C</w:t>
+      </w:r>
+      <w:r>
+        <w:t xml:space="preserve">omponente con tabla CRUD de </w:t>
+      </w:r>
+      <w:proofErr w:type="spellStart"/>
+      <w:r>
+        <w:t>Genre</w:t>
+      </w:r>
+      <w:proofErr w:type="spellEnd"/>
+      <w:r>
+        <w:t>.</w:t>
+      </w:r>
+    </w:p>
+    <w:p>
+      <w:pPr>
+        <w:pStyle w:val="ListParagraph"/>
+        <w:numPr>
+          <w:ilvl w:val="2"/>
+          <w:numId w:val="13"/>
+        </w:numPr>
+      </w:pPr>
+      <w:r>
+        <w:t>media</w:t>
+      </w:r>
+      <w:r>
+        <w:t>:</w:t>
+      </w:r>
+      <w:r>
+        <w:t xml:space="preserve"> C</w:t>
+      </w:r>
+      <w:r>
+        <w:t xml:space="preserve">omponente con </w:t>
+      </w:r>
+      <w:r>
+        <w:t>vista en formato tarjetas</w:t>
+      </w:r>
+      <w:r>
+        <w:t xml:space="preserve"> de </w:t>
+      </w:r>
+      <w:r>
+        <w:t>Media</w:t>
+      </w:r>
+      <w:r>
+        <w:t>.</w:t>
+      </w:r>
+    </w:p>
+    <w:p>
+      <w:pPr>
+        <w:pStyle w:val="ListParagraph"/>
+        <w:numPr>
+          <w:ilvl w:val="2"/>
+          <w:numId w:val="13"/>
+        </w:numPr>
+      </w:pPr>
+      <w:proofErr w:type="spellStart"/>
+      <w:r>
+        <w:t>user</w:t>
+      </w:r>
+      <w:proofErr w:type="spellEnd"/>
+      <w:r>
+        <w:t xml:space="preserve">: </w:t>
+      </w:r>
+      <w:r>
+        <w:t>C</w:t>
+      </w:r>
+      <w:r>
+        <w:t xml:space="preserve">omponente con tabla CRUD de </w:t>
+      </w:r>
+      <w:proofErr w:type="spellStart"/>
+      <w:r>
+        <w:t>User</w:t>
+      </w:r>
+      <w:proofErr w:type="spellEnd"/>
+      <w:r>
+        <w:t>.</w:t>
+      </w:r>
+    </w:p>
+    <w:p>
+      <w:pPr>
+        <w:pStyle w:val="ListParagraph"/>
+        <w:numPr>
+          <w:ilvl w:val="2"/>
+          <w:numId w:val="13"/>
+        </w:numPr>
+      </w:pPr>
+      <w:proofErr w:type="spellStart"/>
+      <w:r>
+        <w:t>menu</w:t>
+      </w:r>
+      <w:proofErr w:type="spellEnd"/>
+      <w:r>
+        <w:t xml:space="preserve">: </w:t>
+      </w:r>
+      <w:r>
+        <w:t>C</w:t>
+      </w:r>
+      <w:r>
+        <w:t xml:space="preserve">omponente con </w:t>
+      </w:r>
+      <w:r>
+        <w:t>menú lateral desplegable compartido en toda la app</w:t>
+      </w:r>
+      <w:r>
+        <w:t>.</w:t>
+      </w:r>
+    </w:p>
+    <w:p>
+      <w:pPr>
+        <w:pStyle w:val="ListParagraph"/>
+        <w:numPr>
+          <w:ilvl w:val="2"/>
+          <w:numId w:val="13"/>
+        </w:numPr>
+      </w:pPr>
+      <w:r>
+        <w:t>media-</w:t>
+      </w:r>
+      <w:proofErr w:type="spellStart"/>
+      <w:r>
+        <w:t>form</w:t>
+      </w:r>
+      <w:proofErr w:type="spellEnd"/>
+      <w:r>
+        <w:t xml:space="preserve">: </w:t>
+      </w:r>
+      <w:r>
+        <w:t>C</w:t>
+      </w:r>
+      <w:r>
+        <w:t xml:space="preserve">omponente con </w:t>
+      </w:r>
+      <w:r>
+        <w:t xml:space="preserve">formulario </w:t>
+      </w:r>
+      <w:r>
+        <w:t xml:space="preserve">de </w:t>
+      </w:r>
+      <w:proofErr w:type="spellStart"/>
+      <w:r>
+        <w:t>Edit</w:t>
+      </w:r>
+      <w:proofErr w:type="spellEnd"/>
+      <w:r>
+        <w:t xml:space="preserve"> y </w:t>
+      </w:r>
+      <w:proofErr w:type="spellStart"/>
+      <w:r>
+        <w:t>Create</w:t>
+      </w:r>
+      <w:proofErr w:type="spellEnd"/>
+      <w:r>
+        <w:t xml:space="preserve"> de Media</w:t>
+      </w:r>
+      <w:r>
+        <w:t>.</w:t>
+      </w:r>
+    </w:p>
+    <w:p>
+      <w:pPr>
+        <w:pStyle w:val="ListParagraph"/>
+        <w:numPr>
+          <w:ilvl w:val="2"/>
+          <w:numId w:val="13"/>
+        </w:numPr>
+      </w:pPr>
+      <w:r>
+        <w:t>media-</w:t>
+      </w:r>
+      <w:proofErr w:type="spellStart"/>
+      <w:r>
+        <w:t>detail</w:t>
+      </w:r>
+      <w:proofErr w:type="spellEnd"/>
+      <w:r>
+        <w:t>:</w:t>
+      </w:r>
+      <w:r>
+        <w:t xml:space="preserve"> C</w:t>
+      </w:r>
+      <w:r>
+        <w:t xml:space="preserve">omponente con </w:t>
+      </w:r>
+      <w:r>
+        <w:t xml:space="preserve">vista detallada de una Media y acceso a </w:t>
+      </w:r>
+      <w:r>
+        <w:t xml:space="preserve">formulario de </w:t>
+      </w:r>
+      <w:proofErr w:type="spellStart"/>
+      <w:r>
+        <w:t>Edit</w:t>
+      </w:r>
+      <w:proofErr w:type="spellEnd"/>
+      <w:r>
+        <w:t xml:space="preserve"> y </w:t>
+      </w:r>
+      <w:proofErr w:type="spellStart"/>
+      <w:r>
+        <w:t>Create</w:t>
+      </w:r>
+      <w:proofErr w:type="spellEnd"/>
+      <w:r>
+        <w:t xml:space="preserve"> de Media.</w:t>
+      </w:r>
+    </w:p>
+    <w:p>
+      <w:pPr>
+        <w:pStyle w:val="ListParagraph"/>
+        <w:numPr>
+          <w:ilvl w:val="1"/>
+          <w:numId w:val="13"/>
+        </w:numPr>
+      </w:pPr>
+      <w:proofErr w:type="spellStart"/>
+      <w:r>
+        <w:t>dialogs</w:t>
+      </w:r>
+      <w:proofErr w:type="spellEnd"/>
+      <w:r>
+        <w:t xml:space="preserve">: Componentes de diálogo para eliminar, crear, editar o seleccionar tipo de Media al crear una (Series o </w:t>
+      </w:r>
+      <w:proofErr w:type="spellStart"/>
+      <w:r>
+        <w:t>Movie</w:t>
+      </w:r>
+      <w:proofErr w:type="spellEnd"/>
+      <w:r>
+        <w:t>)</w:t>
+      </w:r>
+    </w:p>
+    <w:p>
+      <w:pPr>
+        <w:pStyle w:val="ListParagraph"/>
+        <w:numPr>
+          <w:ilvl w:val="1"/>
+          <w:numId w:val="13"/>
+        </w:numPr>
+      </w:pPr>
+      <w:proofErr w:type="spellStart"/>
+      <w:r>
+        <w:t>dto</w:t>
+      </w:r>
+      <w:proofErr w:type="spellEnd"/>
+      <w:r>
+        <w:t>: Archivos .</w:t>
+      </w:r>
+      <w:proofErr w:type="spellStart"/>
+      <w:r>
+        <w:t>ts</w:t>
+      </w:r>
+      <w:proofErr w:type="spellEnd"/>
+      <w:r>
+        <w:t xml:space="preserve"> con las clases modelo necesarias para la creación y edición de entidades.</w:t>
+      </w:r>
+    </w:p>
+    <w:p>
+      <w:pPr>
+        <w:pStyle w:val="ListParagraph"/>
+        <w:numPr>
+          <w:ilvl w:val="1"/>
+          <w:numId w:val="13"/>
+        </w:numPr>
+      </w:pPr>
+      <w:proofErr w:type="spellStart"/>
+      <w:r>
+        <w:t>guards</w:t>
+      </w:r>
+      <w:proofErr w:type="spellEnd"/>
+      <w:r>
+        <w:t>: Configuración para autenticación y validación de rutas.</w:t>
+      </w:r>
+    </w:p>
+    <w:p>
+      <w:pPr>
+        <w:pStyle w:val="ListParagraph"/>
+        <w:numPr>
+          <w:ilvl w:val="1"/>
+          <w:numId w:val="13"/>
+        </w:numPr>
+      </w:pPr>
+      <w:r>
+        <w:t xml:space="preserve">interfaces: </w:t>
+      </w:r>
+      <w:r>
+        <w:t>Archivos .</w:t>
+      </w:r>
+      <w:proofErr w:type="spellStart"/>
+      <w:r>
+        <w:t>ts</w:t>
+      </w:r>
+      <w:proofErr w:type="spellEnd"/>
+      <w:r>
+        <w:t xml:space="preserve"> con las clases </w:t>
+      </w:r>
+      <w:r>
+        <w:t>response</w:t>
+      </w:r>
+      <w:r>
+        <w:t xml:space="preserve"> necesarias para la </w:t>
+      </w:r>
+      <w:r>
+        <w:t>obtención de datos.</w:t>
+      </w:r>
+    </w:p>
+    <w:p>
+      <w:pPr>
+        <w:pStyle w:val="ListParagraph"/>
+        <w:numPr>
+          <w:ilvl w:val="1"/>
+          <w:numId w:val="13"/>
+        </w:numPr>
+      </w:pPr>
+      <w:proofErr w:type="spellStart"/>
+      <w:r>
+        <w:t>services</w:t>
+      </w:r>
+      <w:proofErr w:type="spellEnd"/>
+      <w:r>
+        <w:t xml:space="preserve">: </w:t>
+      </w:r>
+      <w:r>
+        <w:t>Servicios encargados de realizar las peticiones a la API.</w:t>
+      </w:r>
+    </w:p>
+    <w:p>
+      <w:pPr>
+        <w:pStyle w:val="ListParagraph"/>
+        <w:numPr>
+          <w:ilvl w:val="1"/>
+          <w:numId w:val="13"/>
+        </w:numPr>
+      </w:pPr>
+      <w:proofErr w:type="spellStart"/>
+      <w:r>
+        <w:t>session</w:t>
+      </w:r>
+      <w:proofErr w:type="spellEnd"/>
+      <w:r>
+        <w:t xml:space="preserve">: Componentes relacionados con </w:t>
+      </w:r>
+      <w:proofErr w:type="spellStart"/>
+      <w:r>
+        <w:t>Login</w:t>
+      </w:r>
+      <w:proofErr w:type="spellEnd"/>
+      <w:r>
+        <w:t xml:space="preserve"> y tratamiento de error y 404.</w:t>
+      </w:r>
+    </w:p>
+    <w:p>
+      <w:pPr>
+        <w:spacing w:after="160" w:line="259" w:lineRule="auto"/>
+        <w:rPr>
+          <w:rFonts w:asciiTheme="majorHAnsi" w:eastAsiaTheme="majorEastAsia" w:hAnsiTheme="majorHAnsi" w:cstheme="majorBidi"/>
+          <w:sz w:val="40"/>
+          <w:szCs w:val="40"/>
+          <w:lang w:val="en-US"/>
+        </w:rPr>
+      </w:pPr>
+      <w:r>
+        <w:rPr>
+          <w:lang w:val="en-US"/>
+        </w:rPr>
+        <w:br w:type="page"/>
+      </w:r>
+    </w:p>
+    <w:p>
+      <w:pPr>
+        <w:pStyle w:val="Heading2"/>
+        <w:rPr>
+          <w:lang w:val="en-US"/>
+        </w:rPr>
+      </w:pPr>
+      <w:bookmarkStart w:id="22" w:name="_Toc4116538"/>
+      <w:r>
+        <w:rPr>
+          <w:lang w:val="en-US"/>
+        </w:rPr>
+        <w:lastRenderedPageBreak/>
+        <w:t>Android</w:t>
+      </w:r>
+      <w:bookmarkEnd w:id="22"/>
+    </w:p>
+    <w:p>
+      <w:pPr>
+        <w:pStyle w:val="ListParagraph"/>
+        <w:numPr>
+          <w:ilvl w:val="0"/>
+          <w:numId w:val="13"/>
+        </w:numPr>
+      </w:pPr>
+      <w:r>
+        <w:t>Paquete</w:t>
+      </w:r>
+      <w:r>
+        <w:t xml:space="preserve"> </w:t>
+      </w:r>
+      <w:proofErr w:type="spellStart"/>
+      <w:r>
+        <w:t>util</w:t>
+      </w:r>
+      <w:proofErr w:type="spellEnd"/>
+      <w:r>
+        <w:t>:</w:t>
+      </w:r>
+      <w:r>
+        <w:t xml:space="preserve"> Paquete con clases Java </w:t>
+      </w:r>
+      <w:r>
+        <w:t xml:space="preserve">que sirven de Utilidad, por </w:t>
+      </w:r>
+      <w:proofErr w:type="gramStart"/>
+      <w:r>
+        <w:t>ejemplo</w:t>
+      </w:r>
+      <w:proofErr w:type="gramEnd"/>
+      <w:r>
+        <w:t xml:space="preserve"> </w:t>
+      </w:r>
+      <w:proofErr w:type="spellStart"/>
+      <w:r>
+        <w:t>UtilToken</w:t>
+      </w:r>
+      <w:proofErr w:type="spellEnd"/>
+      <w:r>
+        <w:t xml:space="preserve"> para almacenar y recoger ciertos datos guardados en </w:t>
+      </w:r>
+      <w:proofErr w:type="spellStart"/>
+      <w:r>
+        <w:t>sharedpreferences</w:t>
+      </w:r>
+      <w:proofErr w:type="spellEnd"/>
+      <w:r>
+        <w:t>.</w:t>
+      </w:r>
+    </w:p>
+    <w:p>
+      <w:pPr>
+        <w:pStyle w:val="ListParagraph"/>
+        <w:numPr>
+          <w:ilvl w:val="0"/>
+          <w:numId w:val="13"/>
+        </w:numPr>
+      </w:pPr>
+      <w:r>
+        <w:t xml:space="preserve">Paquete </w:t>
+      </w:r>
+      <w:proofErr w:type="spellStart"/>
+      <w:r>
+        <w:t>dto</w:t>
+      </w:r>
+      <w:proofErr w:type="spellEnd"/>
+      <w:r>
+        <w:t xml:space="preserve">: </w:t>
+      </w:r>
+      <w:r>
+        <w:t xml:space="preserve">Clases Java con los atributos necesarios para la </w:t>
+      </w:r>
+      <w:r>
+        <w:t>creación de objetos.</w:t>
+      </w:r>
+    </w:p>
+    <w:p>
+      <w:pPr>
+        <w:pStyle w:val="ListParagraph"/>
+        <w:numPr>
+          <w:ilvl w:val="0"/>
+          <w:numId w:val="13"/>
+        </w:numPr>
+      </w:pPr>
+      <w:r>
+        <w:t>Paquete responses: Clases Java con los atributos necesarios para la visualización correcta de los datos JSON enviados por la API.</w:t>
+      </w:r>
+    </w:p>
+    <w:p>
+      <w:pPr>
+        <w:pStyle w:val="ListParagraph"/>
+        <w:numPr>
+          <w:ilvl w:val="0"/>
+          <w:numId w:val="13"/>
+        </w:numPr>
+      </w:pPr>
+      <w:r>
+        <w:t xml:space="preserve">Paquete </w:t>
+      </w:r>
+      <w:proofErr w:type="spellStart"/>
+      <w:r>
+        <w:t>retrofit</w:t>
+      </w:r>
+      <w:proofErr w:type="spellEnd"/>
+      <w:r>
+        <w:t>:</w:t>
+      </w:r>
+    </w:p>
+    <w:p>
+      <w:pPr>
+        <w:pStyle w:val="ListParagraph"/>
+        <w:numPr>
+          <w:ilvl w:val="1"/>
+          <w:numId w:val="13"/>
+        </w:numPr>
+      </w:pPr>
+      <w:proofErr w:type="spellStart"/>
+      <w:r>
+        <w:t>generator</w:t>
+      </w:r>
+      <w:proofErr w:type="spellEnd"/>
+      <w:r>
+        <w:t xml:space="preserve">: Enumerador de tipo de petición y generador de Servicios </w:t>
+      </w:r>
+      <w:proofErr w:type="spellStart"/>
+      <w:r>
+        <w:t>retrofit</w:t>
+      </w:r>
+      <w:proofErr w:type="spellEnd"/>
+      <w:r>
+        <w:t>.</w:t>
+      </w:r>
+    </w:p>
+    <w:p>
+      <w:pPr>
+        <w:pStyle w:val="ListParagraph"/>
+        <w:numPr>
+          <w:ilvl w:val="1"/>
+          <w:numId w:val="13"/>
+        </w:numPr>
+      </w:pPr>
+      <w:proofErr w:type="spellStart"/>
+      <w:r>
+        <w:t>services</w:t>
+      </w:r>
+      <w:proofErr w:type="spellEnd"/>
+      <w:r>
+        <w:t xml:space="preserve">: Interfaces de servicio que almacenan las rutas para los </w:t>
+      </w:r>
+      <w:proofErr w:type="spellStart"/>
+      <w:r>
+        <w:t>endpoints</w:t>
+      </w:r>
+      <w:proofErr w:type="spellEnd"/>
+      <w:r>
+        <w:t xml:space="preserve"> de la API y se encargan de la comunicación con la misma.</w:t>
+      </w:r>
+    </w:p>
+    <w:p>
+      <w:pPr>
+        <w:pStyle w:val="ListParagraph"/>
+        <w:numPr>
+          <w:ilvl w:val="0"/>
+          <w:numId w:val="13"/>
+        </w:numPr>
+      </w:pPr>
+      <w:r>
+        <w:t>Paquete</w:t>
+      </w:r>
+      <w:r>
+        <w:t xml:space="preserve"> </w:t>
+      </w:r>
+      <w:proofErr w:type="spellStart"/>
+      <w:r>
+        <w:t>ui</w:t>
+      </w:r>
+      <w:proofErr w:type="spellEnd"/>
+      <w:r>
+        <w:t>:</w:t>
+      </w:r>
+    </w:p>
+    <w:p>
+      <w:pPr>
+        <w:pStyle w:val="ListParagraph"/>
+        <w:numPr>
+          <w:ilvl w:val="1"/>
+          <w:numId w:val="13"/>
+        </w:numPr>
+      </w:pPr>
+      <w:proofErr w:type="spellStart"/>
+      <w:r>
+        <w:t>dashboard</w:t>
+      </w:r>
+      <w:proofErr w:type="spellEnd"/>
+      <w:r>
+        <w:t>:</w:t>
+      </w:r>
+      <w:r>
+        <w:t xml:space="preserve"> Un </w:t>
+      </w:r>
+      <w:proofErr w:type="spellStart"/>
+      <w:r>
+        <w:t>Activity</w:t>
+      </w:r>
+      <w:proofErr w:type="spellEnd"/>
+      <w:r>
+        <w:t xml:space="preserve"> con muchos </w:t>
+      </w:r>
+      <w:proofErr w:type="spellStart"/>
+      <w:r>
+        <w:t>Fragments</w:t>
+      </w:r>
+      <w:proofErr w:type="spellEnd"/>
+      <w:r>
+        <w:t xml:space="preserve"> para gestión de interfaz de usuario.</w:t>
+      </w:r>
+    </w:p>
+    <w:p>
+      <w:pPr>
+        <w:pStyle w:val="ListParagraph"/>
+        <w:numPr>
+          <w:ilvl w:val="2"/>
+          <w:numId w:val="13"/>
+        </w:numPr>
+      </w:pPr>
+      <w:proofErr w:type="spellStart"/>
+      <w:r>
+        <w:t>user</w:t>
+      </w:r>
+      <w:proofErr w:type="spellEnd"/>
+      <w:r>
+        <w:t>: Gestión de funciones relacionadas con el usuario u otros usuarios.</w:t>
+      </w:r>
+    </w:p>
+    <w:p>
+      <w:pPr>
+        <w:pStyle w:val="ListParagraph"/>
+        <w:numPr>
+          <w:ilvl w:val="3"/>
+          <w:numId w:val="13"/>
+        </w:numPr>
+      </w:pPr>
+      <w:proofErr w:type="spellStart"/>
+      <w:r>
+        <w:t>stats</w:t>
+      </w:r>
+      <w:proofErr w:type="spellEnd"/>
+      <w:r>
+        <w:t xml:space="preserve">: </w:t>
+      </w:r>
+      <w:proofErr w:type="spellStart"/>
+      <w:r>
+        <w:t>Activity</w:t>
+      </w:r>
+      <w:proofErr w:type="spellEnd"/>
+    </w:p>
+    <w:p>
+      <w:pPr>
+        <w:pStyle w:val="ListParagraph"/>
+        <w:numPr>
+          <w:ilvl w:val="2"/>
+          <w:numId w:val="13"/>
+        </w:numPr>
+      </w:pPr>
+      <w:r>
+        <w:t xml:space="preserve">media: </w:t>
+      </w:r>
+      <w:r>
+        <w:t xml:space="preserve">Gestión de funciones relacionadas con </w:t>
+      </w:r>
+      <w:r>
+        <w:t>las entidades multimedia.</w:t>
+      </w:r>
+    </w:p>
+    <w:p>
+      <w:pPr>
+        <w:pStyle w:val="ListParagraph"/>
+        <w:numPr>
+          <w:ilvl w:val="2"/>
+          <w:numId w:val="13"/>
+        </w:numPr>
+      </w:pPr>
+      <w:proofErr w:type="spellStart"/>
+      <w:r>
+        <w:t>dashboard</w:t>
+      </w:r>
+      <w:proofErr w:type="spellEnd"/>
+      <w:r>
+        <w:t xml:space="preserve">: </w:t>
+      </w:r>
+      <w:proofErr w:type="spellStart"/>
+      <w:r>
+        <w:t>MainActivity</w:t>
+      </w:r>
+      <w:proofErr w:type="spellEnd"/>
+      <w:r>
+        <w:t xml:space="preserve"> de la aplicación, contiene un menú lateral desplegable con acceso al resto de fragmentos.</w:t>
+      </w:r>
+    </w:p>
+    <w:p>
+      <w:pPr>
+        <w:pStyle w:val="ListParagraph"/>
+        <w:numPr>
+          <w:ilvl w:val="1"/>
+          <w:numId w:val="13"/>
+        </w:numPr>
+      </w:pPr>
+      <w:proofErr w:type="spellStart"/>
+      <w:r>
+        <w:t>auth</w:t>
+      </w:r>
+      <w:proofErr w:type="spellEnd"/>
+      <w:r>
+        <w:t xml:space="preserve">: </w:t>
+      </w:r>
+      <w:proofErr w:type="spellStart"/>
+      <w:r>
+        <w:t>Activity</w:t>
+      </w:r>
+      <w:proofErr w:type="spellEnd"/>
+      <w:r>
+        <w:t xml:space="preserve"> con 2 </w:t>
+      </w:r>
+      <w:proofErr w:type="spellStart"/>
+      <w:r>
+        <w:t>Fragments</w:t>
+      </w:r>
+      <w:proofErr w:type="spellEnd"/>
+    </w:p>
+    <w:p>
+      <w:pPr>
+        <w:pStyle w:val="ListParagraph"/>
+        <w:numPr>
+          <w:ilvl w:val="2"/>
+          <w:numId w:val="13"/>
+        </w:numPr>
+      </w:pPr>
+      <w:proofErr w:type="spellStart"/>
+      <w:r>
+        <w:t>Login</w:t>
+      </w:r>
+      <w:proofErr w:type="spellEnd"/>
+      <w:r>
+        <w:t>: Inicio de Sesión</w:t>
+      </w:r>
+    </w:p>
+    <w:p>
+      <w:pPr>
+        <w:pStyle w:val="ListParagraph"/>
+        <w:numPr>
+          <w:ilvl w:val="2"/>
+          <w:numId w:val="13"/>
+        </w:numPr>
+      </w:pPr>
+      <w:proofErr w:type="spellStart"/>
+      <w:r>
+        <w:t>Signup</w:t>
+      </w:r>
+      <w:proofErr w:type="spellEnd"/>
+      <w:r>
+        <w:t xml:space="preserve">: Registrar cuenta nueva y </w:t>
+      </w:r>
+      <w:proofErr w:type="spellStart"/>
+      <w:r>
+        <w:t>loguear</w:t>
+      </w:r>
+      <w:proofErr w:type="spellEnd"/>
+      <w:r>
+        <w:t>.</w:t>
+      </w:r>
+    </w:p>
+    <w:p/>
     <w:sectPr>
       <w:footerReference w:type="default" r:id="rId14"/>
       <w:pgSz w:w="12240" w:h="15840"/>
@@ -5576,6 +6809,119 @@
 <file path=word/numbering.xml><?xml version="1.0" encoding="utf-8"?>
 <w:numbering xmlns:wpc="http://schemas.microsoft.com/office/word/2010/wordprocessingCanvas" xmlns:cx="http://schemas.microsoft.com/office/drawing/2014/chartex" xmlns:cx1="http://schemas.microsoft.com/office/drawing/2015/9/8/chartex" xmlns:mc="http://schemas.openxmlformats.org/markup-compatibility/2006" xmlns:o="urn:schemas-microsoft-com:office:office" xmlns:r="http://schemas.openxmlformats.org/officeDocument/2006/relationships" xmlns:m="http://schemas.openxmlformats.org/officeDocument/2006/math" xmlns:v="urn:schemas-microsoft-com:vml" xmlns:wp14="http://schemas.microsoft.com/office/word/2010/wordprocessingDrawing" xmlns:wp="http://schemas.openxmlformats.org/drawingml/2006/wordprocessingDrawing" xmlns:w10="urn:schemas-microsoft-com:office:word" xmlns:w="http://schemas.openxmlformats.org/wordprocessingml/2006/main" xmlns:w14="http://schemas.microsoft.com/office/word/2010/wordml" xmlns:w15="http://schemas.microsoft.com/office/word/2012/wordml" xmlns:w16se="http://schemas.microsoft.com/office/word/2015/wordml/symex" xmlns:wpg="http://schemas.microsoft.com/office/word/2010/wordprocessingGroup" xmlns:wpi="http://schemas.microsoft.com/office/word/2010/wordprocessingInk" xmlns:wne="http://schemas.microsoft.com/office/word/2006/wordml" xmlns:wps="http://schemas.microsoft.com/office/word/2010/wordprocessingShape" mc:Ignorable="w14 w15 w16se wp14">
   <w:abstractNum w:abstractNumId="0" w15:restartNumberingAfterBreak="0">
+    <w:nsid w:val="08F718ED"/>
+    <w:multiLevelType w:val="hybridMultilevel"/>
+    <w:tmpl w:val="6A7C9360"/>
+    <w:lvl w:ilvl="0" w:tplc="04090001">
+      <w:start w:val="1"/>
+      <w:numFmt w:val="bullet"/>
+      <w:lvlText w:val=""/>
+      <w:lvlJc w:val="left"/>
+      <w:pPr>
+        <w:ind w:left="720" w:hanging="360"/>
+      </w:pPr>
+      <w:rPr>
+        <w:rFonts w:ascii="Symbol" w:hAnsi="Symbol" w:hint="default"/>
+      </w:rPr>
+    </w:lvl>
+    <w:lvl w:ilvl="1" w:tplc="04090003">
+      <w:start w:val="1"/>
+      <w:numFmt w:val="bullet"/>
+      <w:lvlText w:val="o"/>
+      <w:lvlJc w:val="left"/>
+      <w:pPr>
+        <w:ind w:left="1440" w:hanging="360"/>
+      </w:pPr>
+      <w:rPr>
+        <w:rFonts w:ascii="Courier New" w:hAnsi="Courier New" w:cs="Courier New" w:hint="default"/>
+      </w:rPr>
+    </w:lvl>
+    <w:lvl w:ilvl="2" w:tplc="04090005">
+      <w:start w:val="1"/>
+      <w:numFmt w:val="bullet"/>
+      <w:lvlText w:val=""/>
+      <w:lvlJc w:val="left"/>
+      <w:pPr>
+        <w:ind w:left="2160" w:hanging="360"/>
+      </w:pPr>
+      <w:rPr>
+        <w:rFonts w:ascii="Wingdings" w:hAnsi="Wingdings" w:hint="default"/>
+      </w:rPr>
+    </w:lvl>
+    <w:lvl w:ilvl="3" w:tplc="04090001">
+      <w:start w:val="1"/>
+      <w:numFmt w:val="bullet"/>
+      <w:lvlText w:val=""/>
+      <w:lvlJc w:val="left"/>
+      <w:pPr>
+        <w:ind w:left="2880" w:hanging="360"/>
+      </w:pPr>
+      <w:rPr>
+        <w:rFonts w:ascii="Symbol" w:hAnsi="Symbol" w:hint="default"/>
+      </w:rPr>
+    </w:lvl>
+    <w:lvl w:ilvl="4" w:tplc="04090003" w:tentative="1">
+      <w:start w:val="1"/>
+      <w:numFmt w:val="bullet"/>
+      <w:lvlText w:val="o"/>
+      <w:lvlJc w:val="left"/>
+      <w:pPr>
+        <w:ind w:left="3600" w:hanging="360"/>
+      </w:pPr>
+      <w:rPr>
+        <w:rFonts w:ascii="Courier New" w:hAnsi="Courier New" w:cs="Courier New" w:hint="default"/>
+      </w:rPr>
+    </w:lvl>
+    <w:lvl w:ilvl="5" w:tplc="04090005" w:tentative="1">
+      <w:start w:val="1"/>
+      <w:numFmt w:val="bullet"/>
+      <w:lvlText w:val=""/>
+      <w:lvlJc w:val="left"/>
+      <w:pPr>
+        <w:ind w:left="4320" w:hanging="360"/>
+      </w:pPr>
+      <w:rPr>
+        <w:rFonts w:ascii="Wingdings" w:hAnsi="Wingdings" w:hint="default"/>
+      </w:rPr>
+    </w:lvl>
+    <w:lvl w:ilvl="6" w:tplc="04090001" w:tentative="1">
+      <w:start w:val="1"/>
+      <w:numFmt w:val="bullet"/>
+      <w:lvlText w:val=""/>
+      <w:lvlJc w:val="left"/>
+      <w:pPr>
+        <w:ind w:left="5040" w:hanging="360"/>
+      </w:pPr>
+      <w:rPr>
+        <w:rFonts w:ascii="Symbol" w:hAnsi="Symbol" w:hint="default"/>
+      </w:rPr>
+    </w:lvl>
+    <w:lvl w:ilvl="7" w:tplc="04090003" w:tentative="1">
+      <w:start w:val="1"/>
+      <w:numFmt w:val="bullet"/>
+      <w:lvlText w:val="o"/>
+      <w:lvlJc w:val="left"/>
+      <w:pPr>
+        <w:ind w:left="5760" w:hanging="360"/>
+      </w:pPr>
+      <w:rPr>
+        <w:rFonts w:ascii="Courier New" w:hAnsi="Courier New" w:cs="Courier New" w:hint="default"/>
+      </w:rPr>
+    </w:lvl>
+    <w:lvl w:ilvl="8" w:tplc="04090005" w:tentative="1">
+      <w:start w:val="1"/>
+      <w:numFmt w:val="bullet"/>
+      <w:lvlText w:val=""/>
+      <w:lvlJc w:val="left"/>
+      <w:pPr>
+        <w:ind w:left="6480" w:hanging="360"/>
+      </w:pPr>
+      <w:rPr>
+        <w:rFonts w:ascii="Wingdings" w:hAnsi="Wingdings" w:hint="default"/>
+      </w:rPr>
+    </w:lvl>
+  </w:abstractNum>
+  <w:abstractNum w:abstractNumId="1" w15:restartNumberingAfterBreak="0">
     <w:nsid w:val="432811CD"/>
     <w:multiLevelType w:val="multilevel"/>
     <w:tmpl w:val="3A6CD400"/>
@@ -5724,7 +7070,7 @@
       </w:rPr>
     </w:lvl>
   </w:abstractNum>
-  <w:abstractNum w:abstractNumId="1" w15:restartNumberingAfterBreak="0">
+  <w:abstractNum w:abstractNumId="2" w15:restartNumberingAfterBreak="0">
     <w:nsid w:val="4D5B6B82"/>
     <w:multiLevelType w:val="multilevel"/>
     <w:tmpl w:val="777A14D4"/>
@@ -5873,7 +7219,7 @@
       </w:rPr>
     </w:lvl>
   </w:abstractNum>
-  <w:abstractNum w:abstractNumId="2" w15:restartNumberingAfterBreak="0">
+  <w:abstractNum w:abstractNumId="3" w15:restartNumberingAfterBreak="0">
     <w:nsid w:val="644329F9"/>
     <w:multiLevelType w:val="multilevel"/>
     <w:tmpl w:val="F5E6FB56"/>
@@ -6023,10 +7369,10 @@
     </w:lvl>
   </w:abstractNum>
   <w:num w:numId="1">
-    <w:abstractNumId w:val="2"/>
+    <w:abstractNumId w:val="3"/>
   </w:num>
   <w:num w:numId="2">
-    <w:abstractNumId w:val="2"/>
+    <w:abstractNumId w:val="3"/>
     <w:lvlOverride w:ilvl="1">
       <w:lvl w:ilvl="1">
         <w:numFmt w:val="bullet"/>
@@ -6046,7 +7392,7 @@
     </w:lvlOverride>
   </w:num>
   <w:num w:numId="3">
-    <w:abstractNumId w:val="2"/>
+    <w:abstractNumId w:val="3"/>
     <w:lvlOverride w:ilvl="1">
       <w:lvl w:ilvl="1">
         <w:numFmt w:val="bullet"/>
@@ -6083,7 +7429,7 @@
     </w:lvlOverride>
   </w:num>
   <w:num w:numId="4">
-    <w:abstractNumId w:val="2"/>
+    <w:abstractNumId w:val="3"/>
     <w:lvlOverride w:ilvl="1">
       <w:lvl w:ilvl="1">
         <w:numFmt w:val="bullet"/>
@@ -6137,10 +7483,10 @@
     </w:lvlOverride>
   </w:num>
   <w:num w:numId="5">
-    <w:abstractNumId w:val="1"/>
+    <w:abstractNumId w:val="2"/>
   </w:num>
   <w:num w:numId="6">
-    <w:abstractNumId w:val="1"/>
+    <w:abstractNumId w:val="2"/>
     <w:lvlOverride w:ilvl="1">
       <w:lvl w:ilvl="1">
         <w:numFmt w:val="bullet"/>
@@ -6160,7 +7506,7 @@
     </w:lvlOverride>
   </w:num>
   <w:num w:numId="7">
-    <w:abstractNumId w:val="1"/>
+    <w:abstractNumId w:val="2"/>
     <w:lvlOverride w:ilvl="1">
       <w:lvl w:ilvl="1">
         <w:numFmt w:val="bullet"/>
@@ -6197,7 +7543,7 @@
     </w:lvlOverride>
   </w:num>
   <w:num w:numId="8">
-    <w:abstractNumId w:val="1"/>
+    <w:abstractNumId w:val="2"/>
     <w:lvlOverride w:ilvl="1">
       <w:lvl w:ilvl="1">
         <w:numFmt w:val="bullet"/>
@@ -6251,7 +7597,7 @@
     </w:lvlOverride>
   </w:num>
   <w:num w:numId="9">
-    <w:abstractNumId w:val="1"/>
+    <w:abstractNumId w:val="2"/>
     <w:lvlOverride w:ilvl="1">
       <w:lvl w:ilvl="1">
         <w:numFmt w:val="bullet"/>
@@ -6322,10 +7668,10 @@
     </w:lvlOverride>
   </w:num>
   <w:num w:numId="10">
-    <w:abstractNumId w:val="0"/>
+    <w:abstractNumId w:val="1"/>
   </w:num>
   <w:num w:numId="11">
-    <w:abstractNumId w:val="0"/>
+    <w:abstractNumId w:val="1"/>
     <w:lvlOverride w:ilvl="1">
       <w:lvl w:ilvl="1">
         <w:numFmt w:val="bullet"/>
@@ -6345,7 +7691,7 @@
     </w:lvlOverride>
   </w:num>
   <w:num w:numId="12">
-    <w:abstractNumId w:val="0"/>
+    <w:abstractNumId w:val="1"/>
     <w:lvlOverride w:ilvl="1">
       <w:lvl w:ilvl="1">
         <w:numFmt w:val="bullet"/>
@@ -6380,6 +7726,9 @@
         </w:rPr>
       </w:lvl>
     </w:lvlOverride>
+  </w:num>
+  <w:num w:numId="13">
+    <w:abstractNumId w:val="0"/>
   </w:num>
 </w:numbering>
 </file>
@@ -7402,7 +8751,7 @@
 </file>
 
 <file path=customXml/itemProps1.xml><?xml version="1.0" encoding="utf-8"?>
-<ds:datastoreItem xmlns:ds="http://schemas.openxmlformats.org/officeDocument/2006/customXml" ds:itemID="{019CF99E-37E4-473E-BDC5-8F9C1149AF1E}">
+<ds:datastoreItem xmlns:ds="http://schemas.openxmlformats.org/officeDocument/2006/customXml" ds:itemID="{94FC556A-E6AC-46B5-A97A-6FFC5F8A1B84}">
   <ds:schemaRefs>
     <ds:schemaRef ds:uri="http://schemas.openxmlformats.org/officeDocument/2006/bibliography"/>
   </ds:schemaRefs>

</xml_diff>